<commit_message>
Some more formats, docx OK (but requires images)
</commit_message>
<xml_diff>
--- a/xsl/docx/template.docx
+++ b/xsl/docx/template.docx
@@ -1,8 +1,1028 @@
+
+<file path=word/document.xml><?xml version="1.0" encoding="utf-8"?>
+<w:document xmlns:wpc="http://schemas.microsoft.com/office/word/2010/wordprocessingCanvas" xmlns:cx="http://schemas.microsoft.com/office/drawing/2014/chartex" xmlns:cx1="http://schemas.microsoft.com/office/drawing/2015/9/8/chartex" xmlns:mc="http://schemas.openxmlformats.org/markup-compatibility/2006" xmlns:o="urn:schemas-microsoft-com:office:office" xmlns:r="http://schemas.openxmlformats.org/officeDocument/2006/relationships" xmlns:m="http://schemas.openxmlformats.org/officeDocument/2006/math" xmlns:v="urn:schemas-microsoft-com:vml" xmlns:wp14="http://schemas.microsoft.com/office/word/2010/wordprocessingDrawing" xmlns:wp="http://schemas.openxmlformats.org/drawingml/2006/wordprocessingDrawing" xmlns:w10="urn:schemas-microsoft-com:office:word" xmlns:w="http://schemas.openxmlformats.org/wordprocessingml/2006/main" xmlns:w14="http://schemas.microsoft.com/office/word/2010/wordml" xmlns:w15="http://schemas.microsoft.com/office/word/2012/wordml" xmlns:w16se="http://schemas.microsoft.com/office/word/2015/wordml/symex" xmlns:wpg="http://schemas.microsoft.com/office/word/2010/wordprocessingGroup" xmlns:wpi="http://schemas.microsoft.com/office/word/2010/wordprocessingInk" xmlns:wne="http://schemas.microsoft.com/office/word/2006/wordml" xmlns:wps="http://schemas.microsoft.com/office/word/2010/wordprocessingShape" mc:Ignorable="w14 w15 w16se wp14">
+  <w:body>
+    <w:p>
+      <w:pPr>
+        <w:pStyle w:val="term"/>
+      </w:pPr>
+      <w:r>
+        <w:t>Title : titre</w:t>
+      </w:r>
+    </w:p>
+    <w:p>
+      <w:pPr>
+        <w:pStyle w:val="term"/>
+      </w:pPr>
+      <w:r>
+        <w:t>Creator : Nom, Prénom (AAAA-AAAA)</w:t>
+      </w:r>
+    </w:p>
+    <w:p>
+      <w:pPr>
+        <w:pStyle w:val="term"/>
+      </w:pPr>
+      <w:r>
+        <w:t>Translator : Constans, Léopold-Albert (1891 – 1936)</w:t>
+      </w:r>
+    </w:p>
+    <w:p>
+      <w:pPr>
+        <w:pStyle w:val="term"/>
+      </w:pPr>
+      <w:r>
+        <w:t>Created : 1926</w:t>
+      </w:r>
+    </w:p>
+    <w:p>
+      <w:pPr>
+        <w:pStyle w:val="term"/>
+      </w:pPr>
+      <w:r>
+        <w:t>Publisher : OBVIL</w:t>
+      </w:r>
+    </w:p>
+    <w:p>
+      <w:pPr>
+        <w:pStyle w:val="term"/>
+      </w:pPr>
+      <w:r>
+        <w:t>Issued : 2014</w:t>
+      </w:r>
+    </w:p>
+    <w:p>
+      <w:pPr>
+        <w:pStyle w:val="term"/>
+        <w:rPr>
+          <w:rStyle w:val="LienInternet"/>
+        </w:rPr>
+      </w:pPr>
+      <w:r>
+        <w:t xml:space="preserve">Licence : </w:t>
+      </w:r>
+      <w:hyperlink r:id="rId6">
+        <w:r>
+          <w:rPr>
+            <w:rStyle w:val="LienInternet"/>
+          </w:rPr>
+          <w:t>Domaine public</w:t>
+        </w:r>
+      </w:hyperlink>
+    </w:p>
+    <w:p>
+      <w:pPr>
+        <w:pStyle w:val="term"/>
+      </w:pPr>
+      <w:r>
+        <w:t xml:space="preserve">Copyeditor : </w:t>
+      </w:r>
+      <w:hyperlink r:id="rId7">
+        <w:r>
+          <w:rPr>
+            <w:rStyle w:val="LienInternet"/>
+          </w:rPr>
+          <w:t>Frédéric Glorieux</w:t>
+        </w:r>
+      </w:hyperlink>
+      <w:r>
+        <w:t xml:space="preserve"> (2014, encodage TEI)</w:t>
+      </w:r>
+    </w:p>
+    <w:p>
+      <w:pPr>
+        <w:pStyle w:val="term"/>
+        <w:rPr>
+          <w:rStyle w:val="LienInternet"/>
+        </w:rPr>
+      </w:pPr>
+      <w:r>
+        <w:t xml:space="preserve">Source : </w:t>
+      </w:r>
+      <w:hyperlink r:id="rId8">
+        <w:r>
+          <w:rPr>
+            <w:rStyle w:val="LienInternet"/>
+          </w:rPr>
+          <w:t>http://ugo.bratelli.free.fr/Cesar/CesarGuerreGaules.htm</w:t>
+        </w:r>
+      </w:hyperlink>
+    </w:p>
+    <w:p>
+      <w:r>
+        <w:t>Ce modèle de document doit être enregistré avec</w:t>
+      </w:r>
+      <w:r>
+        <w:t xml:space="preserve"> un</w:t>
+      </w:r>
+      <w:r>
+        <w:t xml:space="preserve"> Word pour Windows (sinon le code ne marchera pas).</w:t>
+      </w:r>
+      <w:bookmarkStart w:id="0" w:name="_GoBack"/>
+      <w:bookmarkEnd w:id="0"/>
+    </w:p>
+    <w:p>
+      <w:pPr>
+        <w:pStyle w:val="titlePart"/>
+      </w:pPr>
+      <w:r>
+        <w:t>Page de titre</w:t>
+      </w:r>
+    </w:p>
+    <w:p>
+      <w:pPr>
+        <w:pStyle w:val="docAuthor"/>
+      </w:pPr>
+      <w:r>
+        <w:t>Auteur</w:t>
+      </w:r>
+    </w:p>
+    <w:p>
+      <w:pPr>
+        <w:pStyle w:val="docImprint"/>
+      </w:pPr>
+      <w:r>
+        <w:t>Adresse d’impression</w:t>
+      </w:r>
+    </w:p>
+    <w:p>
+      <w:pPr>
+        <w:pStyle w:val="docDate"/>
+      </w:pPr>
+      <w:r>
+        <w:t>1664</w:t>
+      </w:r>
+    </w:p>
+    <w:p/>
+    <w:p>
+      <w:pPr>
+        <w:pStyle w:val="epigraph"/>
+      </w:pPr>
+      <w:r>
+        <w:t>Épigraphe</w:t>
+      </w:r>
+    </w:p>
+    <w:p>
+      <w:pPr>
+        <w:pStyle w:val="Titre1"/>
+      </w:pPr>
+      <w:bookmarkStart w:id="1" w:name="Signet"/>
+      <w:bookmarkEnd w:id="1"/>
+      <w:r>
+        <w:t>Acte I</w:t>
+      </w:r>
+    </w:p>
+    <w:p>
+      <w:pPr>
+        <w:pStyle w:val="Titre2"/>
+      </w:pPr>
+      <w:r>
+        <w:rPr>
+          <w:rStyle w:val="id"/>
+        </w:rPr>
+        <w:t xml:space="preserve">[identifiant] </w:t>
+      </w:r>
+      <w:r>
+        <w:t>Scène première</w:t>
+      </w:r>
+    </w:p>
+    <w:p>
+      <w:pPr>
+        <w:pStyle w:val="quotel"/>
+      </w:pPr>
+      <w:r>
+        <w:t>Et je chantais cette romance</w:t>
+      </w:r>
+      <w:r>
+        <w:rPr>
+          <w:rStyle w:val="Ancredenotedebasdepage"/>
+        </w:rPr>
+        <w:footnoteReference w:id="1"/>
+      </w:r>
+      <w:r>
+        <w:fldChar w:fldCharType="begin"/>
+      </w:r>
+      <w:r>
+        <w:instrText>XE "romance:Sous-entrée: : : : : : : : : "</w:instrText>
+      </w:r>
+      <w:r>
+        <w:fldChar w:fldCharType="end"/>
+      </w:r>
+    </w:p>
+    <w:p>
+      <w:pPr>
+        <w:pStyle w:val="epigraph"/>
+      </w:pPr>
+      <w:r>
+        <w:t xml:space="preserve">En </w:t>
+      </w:r>
+      <w:r>
+        <w:rPr>
+          <w:rStyle w:val="num"/>
+        </w:rPr>
+        <w:t>190x3</w:t>
+      </w:r>
+      <w:r>
+        <w:t xml:space="preserve"> sans savoir</w:t>
+      </w:r>
+    </w:p>
+    <w:p>
+      <w:pPr>
+        <w:pStyle w:val="form"/>
+      </w:pPr>
+      <w:r>
+        <w:t>DICO</w:t>
+      </w:r>
+    </w:p>
+    <w:p>
+      <w:pPr>
+        <w:pStyle w:val="def"/>
+      </w:pPr>
+      <w:r>
+        <w:t>Définition</w:t>
+      </w:r>
+    </w:p>
+    <w:p>
+      <w:pPr>
+        <w:rPr>
+          <w:vertAlign w:val="subscript"/>
+        </w:rPr>
+      </w:pPr>
+      <w:bookmarkStart w:id="2" w:name="maitre_a_danser"/>
+      <w:bookmarkEnd w:id="2"/>
+      <w:r>
+        <w:t>Maître</w:t>
+      </w:r>
+      <w:r>
+        <w:rPr>
+          <w:vertAlign w:val="superscript"/>
+        </w:rPr>
+        <w:t>exposant</w:t>
+      </w:r>
+      <w:r>
+        <w:t xml:space="preserve"> à danser</w:t>
+      </w:r>
+      <w:r>
+        <w:rPr>
+          <w:vertAlign w:val="subscript"/>
+        </w:rPr>
+        <w:t>indice</w:t>
+      </w:r>
+    </w:p>
+    <w:p>
+      <w:bookmarkStart w:id="3" w:name="maitre_a_chanter"/>
+      <w:bookmarkEnd w:id="3"/>
+      <w:r>
+        <w:t xml:space="preserve">Maître à </w:t>
+      </w:r>
+      <w:r>
+        <w:rPr>
+          <w:u w:val="single"/>
+        </w:rPr>
+        <w:t>souligner</w:t>
+      </w:r>
+      <w:r>
+        <w:t xml:space="preserve"> des </w:t>
+      </w:r>
+      <w:r>
+        <w:rPr>
+          <w:smallCaps/>
+        </w:rPr>
+        <w:t xml:space="preserve">Petites Capitales </w:t>
+      </w:r>
+      <w:r>
+        <w:t xml:space="preserve">mot en latin </w:t>
+      </w:r>
+    </w:p>
+    <w:p/>
+    <w:p>
+      <w:pPr>
+        <w:pStyle w:val="speaker"/>
+      </w:pPr>
+      <w:hyperlink w:anchor="maitre_a_danser">
+        <w:r>
+          <w:rPr>
+            <w:rStyle w:val="LienInternet"/>
+          </w:rPr>
+          <w:fldChar w:fldCharType="begin"/>
+        </w:r>
+        <w:r>
+          <w:rPr>
+            <w:rStyle w:val="LienInternet"/>
+          </w:rPr>
+          <w:fldChar w:fldCharType="begin"/>
+        </w:r>
+        <w:r>
+          <w:rPr>
+            <w:rStyle w:val="LienInternet"/>
+          </w:rPr>
+          <w:instrText>REF maitre_a_chanter \h</w:instrText>
+        </w:r>
+        <w:r>
+          <w:rPr>
+            <w:rStyle w:val="LienInternet"/>
+          </w:rPr>
+        </w:r>
+        <w:r>
+          <w:rPr>
+            <w:rStyle w:val="LienInternet"/>
+          </w:rPr>
+          <w:fldChar w:fldCharType="end"/>
+        </w:r>
+        <w:r>
+          <w:rPr>
+            <w:rStyle w:val="LienInternet"/>
+          </w:rPr>
+          <w:instrText>REF maitre_a_chanter \h</w:instrText>
+        </w:r>
+        <w:r>
+          <w:rPr>
+            <w:rStyle w:val="LienInternet"/>
+          </w:rPr>
+          <w:fldChar w:fldCharType="end"/>
+        </w:r>
+        <w:r>
+          <w:rPr>
+            <w:rStyle w:val="LienInternet"/>
+          </w:rPr>
+          <w:fldChar w:fldCharType="begin"/>
+        </w:r>
+        <w:r>
+          <w:rPr>
+            <w:rStyle w:val="LienInternet"/>
+          </w:rPr>
+          <w:instrText>REF maitre_a_chanter \h</w:instrText>
+        </w:r>
+        <w:r>
+          <w:rPr>
+            <w:rStyle w:val="LienInternet"/>
+          </w:rPr>
+        </w:r>
+        <w:r>
+          <w:rPr>
+            <w:rStyle w:val="LienInternet"/>
+          </w:rPr>
+          <w:fldChar w:fldCharType="end"/>
+        </w:r>
+        <w:r>
+          <w:rPr>
+            <w:rStyle w:val="LienInternet"/>
+          </w:rPr>
+          <w:fldChar w:fldCharType="begin"/>
+        </w:r>
+        <w:r>
+          <w:rPr>
+            <w:rStyle w:val="LienInternet"/>
+          </w:rPr>
+          <w:instrText>REF maitre_a_chanter \h</w:instrText>
+        </w:r>
+        <w:r>
+          <w:rPr>
+            <w:rStyle w:val="LienInternet"/>
+          </w:rPr>
+        </w:r>
+        <w:r>
+          <w:rPr>
+            <w:rStyle w:val="LienInternet"/>
+          </w:rPr>
+          <w:fldChar w:fldCharType="end"/>
+        </w:r>
+        <w:r>
+          <w:rPr>
+            <w:rStyle w:val="LienInternet"/>
+          </w:rPr>
+          <w:fldChar w:fldCharType="begin"/>
+        </w:r>
+        <w:r>
+          <w:rPr>
+            <w:rStyle w:val="LienInternet"/>
+          </w:rPr>
+          <w:instrText>REF maitre_a_chanter \h</w:instrText>
+        </w:r>
+        <w:r>
+          <w:rPr>
+            <w:rStyle w:val="LienInternet"/>
+          </w:rPr>
+        </w:r>
+        <w:r>
+          <w:rPr>
+            <w:rStyle w:val="LienInternet"/>
+          </w:rPr>
+          <w:fldChar w:fldCharType="end"/>
+        </w:r>
+        <w:r>
+          <w:rPr>
+            <w:rStyle w:val="LienInternet"/>
+          </w:rPr>
+          <w:fldChar w:fldCharType="begin"/>
+        </w:r>
+        <w:r>
+          <w:rPr>
+            <w:rStyle w:val="LienInternet"/>
+          </w:rPr>
+          <w:instrText>REF maitre_a_danser \h</w:instrText>
+        </w:r>
+        <w:r>
+          <w:rPr>
+            <w:rStyle w:val="LienInternet"/>
+          </w:rPr>
+        </w:r>
+        <w:r>
+          <w:rPr>
+            <w:rStyle w:val="LienInternet"/>
+          </w:rPr>
+          <w:fldChar w:fldCharType="end"/>
+        </w:r>
+        <w:r>
+          <w:rPr>
+            <w:rStyle w:val="LienInternet"/>
+          </w:rPr>
+          <w:fldChar w:fldCharType="begin"/>
+        </w:r>
+        <w:r>
+          <w:rPr>
+            <w:rStyle w:val="LienInternet"/>
+          </w:rPr>
+          <w:instrText>REF maitre_a_danser \h</w:instrText>
+        </w:r>
+        <w:r>
+          <w:rPr>
+            <w:rStyle w:val="LienInternet"/>
+          </w:rPr>
+        </w:r>
+        <w:r>
+          <w:rPr>
+            <w:rStyle w:val="LienInternet"/>
+          </w:rPr>
+          <w:fldChar w:fldCharType="end"/>
+        </w:r>
+        <w:r>
+          <w:rPr>
+            <w:rStyle w:val="LienInternet"/>
+          </w:rPr>
+          <w:t>M</w:t>
+        </w:r>
+        <w:r>
+          <w:rPr>
+            <w:rStyle w:val="LienInternet"/>
+            <w:i/>
+          </w:rPr>
+          <w:t xml:space="preserve">AÎTRE À </w:t>
+        </w:r>
+        <w:r>
+          <w:rPr>
+            <w:rStyle w:val="LienInternet"/>
+          </w:rPr>
+          <w:t>DANSER</w:t>
+        </w:r>
+      </w:hyperlink>
+      <w:r>
+        <w:t xml:space="preserve"> </w:t>
+      </w:r>
+      <w:r>
+        <w:rPr>
+          <w:i/>
+        </w:rPr>
+        <w:t>parlant aux</w:t>
+      </w:r>
+      <w:r>
+        <w:rPr>
+          <w:i/>
+          <w:vertAlign w:val="superscript"/>
+        </w:rPr>
+        <w:t>itex</w:t>
+      </w:r>
+      <w:r>
+        <w:rPr>
+          <w:i/>
+        </w:rPr>
+        <w:t xml:space="preserve"> Danseurs </w:t>
+      </w:r>
+      <w:r>
+        <w:rPr>
+          <w:i/>
+          <w:strike/>
+        </w:rPr>
+        <w:t>barrés</w:t>
+      </w:r>
+      <w:r>
+        <w:t>.</w:t>
+      </w:r>
+    </w:p>
+    <w:p>
+      <w:pPr>
+        <w:pStyle w:val="stage"/>
+      </w:pPr>
+      <w:r>
+        <w:t>stage</w:t>
+      </w:r>
+    </w:p>
+    <w:p>
+      <w:pPr>
+        <w:pStyle w:val="sp"/>
+      </w:pPr>
+      <w:r>
+        <w:t xml:space="preserve">Rien. C’est </w:t>
+      </w:r>
+      <w:r>
+        <w:rPr>
+          <w:rStyle w:val="LienInternet"/>
+        </w:rPr>
+        <w:t>pour voir</w:t>
+      </w:r>
+      <w:r>
+        <w:t xml:space="preserve"> si vous </w:t>
+      </w:r>
+      <w:r>
+        <w:rPr>
+          <w:rStyle w:val="alert"/>
+        </w:rPr>
+        <w:t>m’ente</w:t>
+      </w:r>
+      <w:r>
+        <w:t xml:space="preserve">ndez </w:t>
+      </w:r>
+      <w:r>
+        <w:rPr>
+          <w:rStyle w:val="pb"/>
+        </w:rPr>
+        <w:t>[p. 11]</w:t>
+      </w:r>
+      <w:r>
+        <w:t xml:space="preserve"> avant-tab</w:t>
+      </w:r>
+      <w:r>
+        <w:tab/>
+      </w:r>
+      <w:r>
+        <w:br/>
+        <w:t xml:space="preserve"> bien. </w:t>
+      </w:r>
+      <w:r>
+        <w:rPr>
+          <w:rStyle w:val="quote-c"/>
+        </w:rPr>
+        <w:t>Aux deux Maîtres</w:t>
+      </w:r>
+      <w:r>
+        <w:rPr>
+          <w:i/>
+        </w:rPr>
+        <w:t>.</w:t>
+      </w:r>
+      <w:r>
+        <w:t xml:space="preserve"> </w:t>
+      </w:r>
+      <w:r>
+        <w:rPr>
+          <w:rStyle w:val="stage-c"/>
+        </w:rPr>
+        <w:t>Que dites-vous</w:t>
+      </w:r>
+      <w:r>
+        <w:t xml:space="preserve"> de mes </w:t>
+      </w:r>
+      <w:commentRangeStart w:id="4"/>
+      <w:r>
+        <w:rPr>
+          <w:rStyle w:val="LienInternet"/>
+        </w:rPr>
+        <w:t>Lien interne</w:t>
+      </w:r>
+      <w:commentRangeEnd w:id="4"/>
+      <w:r>
+        <w:commentReference w:id="4"/>
+      </w:r>
+      <w:r>
+        <w:t xml:space="preserve"> ?</w:t>
+      </w:r>
+    </w:p>
+    <w:p>
+      <w:pPr>
+        <w:pStyle w:val="l"/>
+        <w:rPr>
+          <w:rStyle w:val="Ancredenotedebasdepage"/>
+        </w:rPr>
+      </w:pPr>
+      <w:r>
+        <w:t>Un vers</w:t>
+      </w:r>
+    </w:p>
+    <w:p>
+      <w:pPr>
+        <w:pStyle w:val="l"/>
+      </w:pPr>
+      <w:r>
+        <w:lastRenderedPageBreak/>
+        <w:t>Note de niveau bloc</w:t>
+      </w:r>
+    </w:p>
+    <w:p>
+      <w:pPr>
+        <w:pStyle w:val="note"/>
+      </w:pPr>
+      <w:r>
+        <w:t>Autre paragraphe dans la note</w:t>
+      </w:r>
+    </w:p>
+    <w:p>
+      <w:pPr>
+        <w:pStyle w:val="p"/>
+      </w:pPr>
+    </w:p>
+    <w:p>
+      <w:pPr>
+        <w:pStyle w:val="note"/>
+      </w:pPr>
+      <w:r>
+        <w:t>Encore</w:t>
+      </w:r>
+    </w:p>
+    <w:p>
+      <w:pPr>
+        <w:pStyle w:val="label"/>
+      </w:pPr>
+      <w:r>
+        <w:t>&lt;label&gt;</w:t>
+      </w:r>
+    </w:p>
+    <w:p>
+      <w:pPr>
+        <w:jc w:val="center"/>
+      </w:pPr>
+      <w:r>
+        <w:t xml:space="preserve">Centré, </w:t>
+      </w:r>
+      <w:r>
+        <w:rPr>
+          <w:rStyle w:val="bibl-c"/>
+        </w:rPr>
+        <w:t>référence biblio de niveau caractère</w:t>
+      </w:r>
+      <w:r>
+        <w:t>.</w:t>
+      </w:r>
+    </w:p>
+    <w:p>
+      <w:pPr>
+        <w:pStyle w:val="quote"/>
+      </w:pPr>
+      <w:r>
+        <w:t>texte cité</w:t>
+      </w:r>
+    </w:p>
+    <w:p>
+      <w:pPr>
+        <w:pStyle w:val="quote"/>
+      </w:pPr>
+      <w:r>
+        <w:t>texte cité</w:t>
+      </w:r>
+    </w:p>
+    <w:p>
+      <w:pPr>
+        <w:pStyle w:val="quotel"/>
+      </w:pPr>
+      <w:r>
+        <w:t>citation vers</w:t>
+      </w:r>
+    </w:p>
+    <w:p>
+      <w:pPr>
+        <w:pStyle w:val="quotel"/>
+      </w:pPr>
+      <w:r>
+        <w:t>citation vers</w:t>
+      </w:r>
+    </w:p>
+    <w:p>
+      <w:pPr>
+        <w:pStyle w:val="p"/>
+        <w:rPr>
+          <w:lang w:eastAsia="zh-CN" w:bidi="hi-IN"/>
+        </w:rPr>
+      </w:pPr>
+      <w:r>
+        <w:rPr>
+          <w:lang w:eastAsia="zh-CN" w:bidi="hi-IN"/>
+        </w:rPr>
+        <w:t xml:space="preserve">Paragraphe normal </w:t>
+      </w:r>
+      <w:r>
+        <w:rPr>
+          <w:vanish/>
+          <w:lang w:eastAsia="zh-CN" w:bidi="hi-IN"/>
+        </w:rPr>
+        <w:t>texte masqué</w:t>
+      </w:r>
+    </w:p>
+    <w:p>
+      <w:pPr>
+        <w:pStyle w:val="trailer"/>
+      </w:pPr>
+      <w:r>
+        <w:t>Fin de document &lt;trailer&gt;</w:t>
+      </w:r>
+    </w:p>
+    <w:tbl>
+      <w:tblPr>
+        <w:tblW w:w="9211" w:type="dxa"/>
+        <w:tblInd w:w="-20" w:type="dxa"/>
+        <w:tblLayout w:type="fixed"/>
+        <w:tblCellMar>
+          <w:left w:w="88" w:type="dxa"/>
+        </w:tblCellMar>
+        <w:tblLook w:val="04A0" w:firstRow="1" w:lastRow="0" w:firstColumn="1" w:lastColumn="0" w:noHBand="0" w:noVBand="1"/>
+      </w:tblPr>
+      <w:tblGrid>
+        <w:gridCol w:w="3070"/>
+        <w:gridCol w:w="3058"/>
+        <w:gridCol w:w="3083"/>
+      </w:tblGrid>
+      <w:tr>
+        <w:tc>
+          <w:tcPr>
+            <w:tcW w:w="3070" w:type="dxa"/>
+            <w:tcBorders>
+              <w:top w:val="single" w:sz="4" w:space="0" w:color="00000A"/>
+              <w:left w:val="single" w:sz="4" w:space="0" w:color="00000A"/>
+              <w:bottom w:val="single" w:sz="4" w:space="0" w:color="00000A"/>
+              <w:right w:val="single" w:sz="4" w:space="0" w:color="00000A"/>
+            </w:tcBorders>
+            <w:shd w:val="clear" w:color="auto" w:fill="FFFFFF"/>
+          </w:tcPr>
+          <w:p>
+            <w:pPr>
+              <w:widowControl w:val="0"/>
+            </w:pPr>
+            <w:r>
+              <w:t>A1</w:t>
+            </w:r>
+          </w:p>
+        </w:tc>
+        <w:tc>
+          <w:tcPr>
+            <w:tcW w:w="3058" w:type="dxa"/>
+            <w:tcBorders>
+              <w:top w:val="single" w:sz="4" w:space="0" w:color="00000A"/>
+              <w:left w:val="single" w:sz="4" w:space="0" w:color="00000A"/>
+              <w:bottom w:val="single" w:sz="4" w:space="0" w:color="00000A"/>
+              <w:right w:val="single" w:sz="4" w:space="0" w:color="00000A"/>
+            </w:tcBorders>
+            <w:shd w:val="clear" w:color="auto" w:fill="FFFFFF"/>
+          </w:tcPr>
+          <w:p>
+            <w:pPr>
+              <w:widowControl w:val="0"/>
+            </w:pPr>
+            <w:r>
+              <w:t>B1</w:t>
+            </w:r>
+          </w:p>
+        </w:tc>
+        <w:tc>
+          <w:tcPr>
+            <w:tcW w:w="3083" w:type="dxa"/>
+            <w:tcBorders>
+              <w:top w:val="single" w:sz="4" w:space="0" w:color="00000A"/>
+              <w:left w:val="single" w:sz="4" w:space="0" w:color="00000A"/>
+              <w:bottom w:val="single" w:sz="4" w:space="0" w:color="00000A"/>
+              <w:right w:val="single" w:sz="4" w:space="0" w:color="00000A"/>
+            </w:tcBorders>
+            <w:shd w:val="clear" w:color="auto" w:fill="FFFFFF"/>
+          </w:tcPr>
+          <w:p>
+            <w:pPr>
+              <w:widowControl w:val="0"/>
+            </w:pPr>
+            <w:r>
+              <w:t>C1</w:t>
+            </w:r>
+          </w:p>
+        </w:tc>
+      </w:tr>
+      <w:tr>
+        <w:tc>
+          <w:tcPr>
+            <w:tcW w:w="3070" w:type="dxa"/>
+            <w:tcBorders>
+              <w:top w:val="single" w:sz="4" w:space="0" w:color="00000A"/>
+              <w:left w:val="single" w:sz="4" w:space="0" w:color="00000A"/>
+              <w:bottom w:val="single" w:sz="4" w:space="0" w:color="00000A"/>
+              <w:right w:val="single" w:sz="4" w:space="0" w:color="00000A"/>
+            </w:tcBorders>
+            <w:shd w:val="clear" w:color="auto" w:fill="FFFFFF"/>
+          </w:tcPr>
+          <w:p>
+            <w:pPr>
+              <w:widowControl w:val="0"/>
+            </w:pPr>
+            <w:r>
+              <w:t>A2</w:t>
+            </w:r>
+          </w:p>
+        </w:tc>
+        <w:tc>
+          <w:tcPr>
+            <w:tcW w:w="3058" w:type="dxa"/>
+            <w:tcBorders>
+              <w:top w:val="single" w:sz="4" w:space="0" w:color="00000A"/>
+              <w:left w:val="single" w:sz="4" w:space="0" w:color="00000A"/>
+              <w:bottom w:val="single" w:sz="4" w:space="0" w:color="00000A"/>
+              <w:right w:val="single" w:sz="4" w:space="0" w:color="00000A"/>
+            </w:tcBorders>
+            <w:shd w:val="clear" w:color="auto" w:fill="FFFFFF"/>
+          </w:tcPr>
+          <w:p>
+            <w:pPr>
+              <w:widowControl w:val="0"/>
+            </w:pPr>
+            <w:r>
+              <w:t>B2</w:t>
+            </w:r>
+          </w:p>
+        </w:tc>
+        <w:tc>
+          <w:tcPr>
+            <w:tcW w:w="3083" w:type="dxa"/>
+            <w:tcBorders>
+              <w:top w:val="single" w:sz="4" w:space="0" w:color="00000A"/>
+              <w:left w:val="single" w:sz="4" w:space="0" w:color="00000A"/>
+              <w:bottom w:val="single" w:sz="4" w:space="0" w:color="00000A"/>
+              <w:right w:val="single" w:sz="4" w:space="0" w:color="00000A"/>
+            </w:tcBorders>
+            <w:shd w:val="clear" w:color="auto" w:fill="FFFFFF"/>
+          </w:tcPr>
+          <w:p>
+            <w:pPr>
+              <w:widowControl w:val="0"/>
+            </w:pPr>
+            <w:r>
+              <w:t>C2</w:t>
+            </w:r>
+          </w:p>
+        </w:tc>
+      </w:tr>
+    </w:tbl>
+    <w:p>
+      <w:pPr>
+        <w:ind w:left="567"/>
+      </w:pPr>
+      <w:r>
+        <w:t>Indentation</w:t>
+      </w:r>
+    </w:p>
+    <w:sectPr>
+      <w:headerReference w:type="default" r:id="rId11"/>
+      <w:footerReference w:type="default" r:id="rId12"/>
+      <w:pgSz w:w="11906" w:h="16838"/>
+      <w:pgMar w:top="851" w:right="1418" w:bottom="851" w:left="1418" w:header="567" w:footer="567" w:gutter="0"/>
+      <w:lnNumType w:countBy="5" w:distance="284" w:restart="continuous"/>
+      <w:cols w:space="720"/>
+      <w:formProt w:val="0"/>
+      <w:docGrid w:linePitch="360"/>
+    </w:sectPr>
+  </w:body>
+</w:document>
+</file>
+
+<file path=word/comments.xml><?xml version="1.0" encoding="utf-8"?>
+<w:comments xmlns:wpc="http://schemas.microsoft.com/office/word/2010/wordprocessingCanvas" xmlns:cx="http://schemas.microsoft.com/office/drawing/2014/chartex" xmlns:cx1="http://schemas.microsoft.com/office/drawing/2015/9/8/chartex" xmlns:mc="http://schemas.openxmlformats.org/markup-compatibility/2006" xmlns:o="urn:schemas-microsoft-com:office:office" xmlns:r="http://schemas.openxmlformats.org/officeDocument/2006/relationships" xmlns:m="http://schemas.openxmlformats.org/officeDocument/2006/math" xmlns:v="urn:schemas-microsoft-com:vml" xmlns:wp14="http://schemas.microsoft.com/office/word/2010/wordprocessingDrawing" xmlns:wp="http://schemas.openxmlformats.org/drawingml/2006/wordprocessingDrawing" xmlns:w10="urn:schemas-microsoft-com:office:word" xmlns:w="http://schemas.openxmlformats.org/wordprocessingml/2006/main" xmlns:w14="http://schemas.microsoft.com/office/word/2010/wordml" xmlns:w15="http://schemas.microsoft.com/office/word/2012/wordml" xmlns:w16se="http://schemas.microsoft.com/office/word/2015/wordml/symex" xmlns:wpg="http://schemas.microsoft.com/office/word/2010/wordprocessingGroup" xmlns:wpi="http://schemas.microsoft.com/office/word/2010/wordprocessingInk" xmlns:wne="http://schemas.microsoft.com/office/word/2006/wordml" xmlns:wps="http://schemas.microsoft.com/office/word/2010/wordprocessingShape" mc:Ignorable="w14 w15 w16se wp14">
+  <w:comment w:id="4" w:author="Auteur" w:date="1900-01-01T00:00:00Z" w:initials="A">
+    <w:p>
+      <w:r>
+        <w:rPr>
+          <w:rFonts w:ascii="Liberation Serif" w:eastAsia="DejaVu Sans" w:hAnsi="Liberation Serif" w:cs="DejaVu Sans"/>
+          <w:szCs w:val="24"/>
+          <w:lang w:val="en-US" w:eastAsia="en-US" w:bidi="en-US"/>
+        </w:rPr>
+        <w:t>Commentaire FGL</w:t>
+      </w:r>
+    </w:p>
+    <w:p/>
+  </w:comment>
+</w:comments>
+</file>
 
 <file path=word/commentsExtended.xml><?xml version="1.0" encoding="utf-8"?>
 <w15:commentsEx xmlns:wpc="http://schemas.microsoft.com/office/word/2010/wordprocessingCanvas" xmlns:cx="http://schemas.microsoft.com/office/drawing/2014/chartex" xmlns:cx1="http://schemas.microsoft.com/office/drawing/2015/9/8/chartex" xmlns:mc="http://schemas.openxmlformats.org/markup-compatibility/2006" xmlns:o="urn:schemas-microsoft-com:office:office" xmlns:r="http://schemas.openxmlformats.org/officeDocument/2006/relationships" xmlns:m="http://schemas.openxmlformats.org/officeDocument/2006/math" xmlns:v="urn:schemas-microsoft-com:vml" xmlns:wp14="http://schemas.microsoft.com/office/word/2010/wordprocessingDrawing" xmlns:wp="http://schemas.openxmlformats.org/drawingml/2006/wordprocessingDrawing" xmlns:w10="urn:schemas-microsoft-com:office:word" xmlns:w="http://schemas.openxmlformats.org/wordprocessingml/2006/main" xmlns:w14="http://schemas.microsoft.com/office/word/2010/wordml" xmlns:w15="http://schemas.microsoft.com/office/word/2012/wordml" xmlns:w16se="http://schemas.microsoft.com/office/word/2015/wordml/symex" xmlns:wpg="http://schemas.microsoft.com/office/word/2010/wordprocessingGroup" xmlns:wpi="http://schemas.microsoft.com/office/word/2010/wordprocessingInk" xmlns:wne="http://schemas.microsoft.com/office/word/2006/wordml" xmlns:wps="http://schemas.microsoft.com/office/word/2010/wordprocessingShape" mc:Ignorable="w14 w15 w16se wp14">
   <w15:commentEx w15:paraId="5D28A4A0" w15:done="0"/>
 </w15:commentsEx>
+</file>
+
+<file path=word/endnotes.xml><?xml version="1.0" encoding="utf-8"?>
+<w:endnotes xmlns:wpc="http://schemas.microsoft.com/office/word/2010/wordprocessingCanvas" xmlns:cx="http://schemas.microsoft.com/office/drawing/2014/chartex" xmlns:cx1="http://schemas.microsoft.com/office/drawing/2015/9/8/chartex" xmlns:mc="http://schemas.openxmlformats.org/markup-compatibility/2006" xmlns:o="urn:schemas-microsoft-com:office:office" xmlns:r="http://schemas.openxmlformats.org/officeDocument/2006/relationships" xmlns:m="http://schemas.openxmlformats.org/officeDocument/2006/math" xmlns:v="urn:schemas-microsoft-com:vml" xmlns:wp14="http://schemas.microsoft.com/office/word/2010/wordprocessingDrawing" xmlns:wp="http://schemas.openxmlformats.org/drawingml/2006/wordprocessingDrawing" xmlns:w10="urn:schemas-microsoft-com:office:word" xmlns:w="http://schemas.openxmlformats.org/wordprocessingml/2006/main" xmlns:w14="http://schemas.microsoft.com/office/word/2010/wordml" xmlns:w15="http://schemas.microsoft.com/office/word/2012/wordml" xmlns:w16se="http://schemas.microsoft.com/office/word/2015/wordml/symex" xmlns:wpg="http://schemas.microsoft.com/office/word/2010/wordprocessingGroup" xmlns:wpi="http://schemas.microsoft.com/office/word/2010/wordprocessingInk" xmlns:wne="http://schemas.microsoft.com/office/word/2006/wordml" xmlns:wps="http://schemas.microsoft.com/office/word/2010/wordprocessingShape" mc:Ignorable="w14 w15 w16se wp14">
+  <w:endnote w:type="separator" w:id="-1">
+    <w:p>
+      <w:pPr>
+        <w:spacing w:line="240" w:lineRule="auto"/>
+      </w:pPr>
+      <w:r>
+        <w:separator/>
+      </w:r>
+    </w:p>
+  </w:endnote>
+  <w:endnote w:type="continuationSeparator" w:id="0">
+    <w:p>
+      <w:pPr>
+        <w:spacing w:line="240" w:lineRule="auto"/>
+      </w:pPr>
+      <w:r>
+        <w:continuationSeparator/>
+      </w:r>
+    </w:p>
+  </w:endnote>
+</w:endnotes>
+</file>
+
+<file path=word/footer1.xml><?xml version="1.0" encoding="utf-8"?>
+<w:ftr xmlns:wpc="http://schemas.microsoft.com/office/word/2010/wordprocessingCanvas" xmlns:cx="http://schemas.microsoft.com/office/drawing/2014/chartex" xmlns:cx1="http://schemas.microsoft.com/office/drawing/2015/9/8/chartex" xmlns:mc="http://schemas.openxmlformats.org/markup-compatibility/2006" xmlns:o="urn:schemas-microsoft-com:office:office" xmlns:r="http://schemas.openxmlformats.org/officeDocument/2006/relationships" xmlns:m="http://schemas.openxmlformats.org/officeDocument/2006/math" xmlns:v="urn:schemas-microsoft-com:vml" xmlns:wp14="http://schemas.microsoft.com/office/word/2010/wordprocessingDrawing" xmlns:wp="http://schemas.openxmlformats.org/drawingml/2006/wordprocessingDrawing" xmlns:w10="urn:schemas-microsoft-com:office:word" xmlns:w="http://schemas.openxmlformats.org/wordprocessingml/2006/main" xmlns:w14="http://schemas.microsoft.com/office/word/2010/wordml" xmlns:w15="http://schemas.microsoft.com/office/word/2012/wordml" xmlns:w16se="http://schemas.microsoft.com/office/word/2015/wordml/symex" xmlns:wpg="http://schemas.microsoft.com/office/word/2010/wordprocessingGroup" xmlns:wpi="http://schemas.microsoft.com/office/word/2010/wordprocessingInk" xmlns:wne="http://schemas.microsoft.com/office/word/2006/wordml" xmlns:wps="http://schemas.microsoft.com/office/word/2010/wordprocessingShape" mc:Ignorable="w14 w15 w16se wp14">
+  <w:p>
+    <w:pPr>
+      <w:pStyle w:val="Pieddepage"/>
+    </w:pPr>
+    <w:r>
+      <w:tab/>
+      <w:t>– </w:t>
+    </w:r>
+    <w:r>
+      <w:fldChar w:fldCharType="begin"/>
+    </w:r>
+    <w:r>
+      <w:instrText>PAGE</w:instrText>
+    </w:r>
+    <w:r>
+      <w:fldChar w:fldCharType="separate"/>
+    </w:r>
+    <w:r>
+      <w:rPr>
+        <w:noProof/>
+      </w:rPr>
+      <w:t>2</w:t>
+    </w:r>
+    <w:r>
+      <w:fldChar w:fldCharType="end"/>
+    </w:r>
+    <w:r>
+      <w:t> –</w:t>
+    </w:r>
+  </w:p>
+</w:ftr>
+</file>
+
+<file path=word/footnotes.xml><?xml version="1.0" encoding="utf-8"?>
+<w:footnotes xmlns:wpc="http://schemas.microsoft.com/office/word/2010/wordprocessingCanvas" xmlns:cx="http://schemas.microsoft.com/office/drawing/2014/chartex" xmlns:cx1="http://schemas.microsoft.com/office/drawing/2015/9/8/chartex" xmlns:mc="http://schemas.openxmlformats.org/markup-compatibility/2006" xmlns:o="urn:schemas-microsoft-com:office:office" xmlns:r="http://schemas.openxmlformats.org/officeDocument/2006/relationships" xmlns:m="http://schemas.openxmlformats.org/officeDocument/2006/math" xmlns:v="urn:schemas-microsoft-com:vml" xmlns:wp14="http://schemas.microsoft.com/office/word/2010/wordprocessingDrawing" xmlns:wp="http://schemas.openxmlformats.org/drawingml/2006/wordprocessingDrawing" xmlns:w10="urn:schemas-microsoft-com:office:word" xmlns:w="http://schemas.openxmlformats.org/wordprocessingml/2006/main" xmlns:w14="http://schemas.microsoft.com/office/word/2010/wordml" xmlns:w15="http://schemas.microsoft.com/office/word/2012/wordml" xmlns:w16se="http://schemas.microsoft.com/office/word/2015/wordml/symex" xmlns:wpg="http://schemas.microsoft.com/office/word/2010/wordprocessingGroup" xmlns:wpi="http://schemas.microsoft.com/office/word/2010/wordprocessingInk" xmlns:wne="http://schemas.microsoft.com/office/word/2006/wordml" xmlns:wps="http://schemas.microsoft.com/office/word/2010/wordprocessingShape" mc:Ignorable="w14 w15 w16se wp14">
+  <w:footnote w:type="separator" w:id="-1">
+    <w:p>
+      <w:pPr>
+        <w:rPr>
+          <w:sz w:val="12"/>
+        </w:rPr>
+      </w:pPr>
+      <w:r>
+        <w:separator/>
+      </w:r>
+    </w:p>
+  </w:footnote>
+  <w:footnote w:type="continuationSeparator" w:id="0">
+    <w:p>
+      <w:pPr>
+        <w:rPr>
+          <w:sz w:val="12"/>
+        </w:rPr>
+      </w:pPr>
+      <w:r>
+        <w:continuationSeparator/>
+      </w:r>
+    </w:p>
+  </w:footnote>
+  <w:footnote w:id="1">
+    <w:p>
+      <w:pPr>
+        <w:pStyle w:val="Notedebasdepage"/>
+      </w:pPr>
+      <w:r>
+        <w:rPr>
+          <w:rStyle w:val="Caractresdenotedebasdepage"/>
+        </w:rPr>
+        <w:footnoteRef/>
+      </w:r>
+      <w:r>
+        <w:t xml:space="preserve"> Une note.</w:t>
+      </w:r>
+    </w:p>
+  </w:footnote>
+</w:footnotes>
+</file>
+
+<file path=word/header1.xml><?xml version="1.0" encoding="utf-8"?>
+<w:hdr xmlns:wpc="http://schemas.microsoft.com/office/word/2010/wordprocessingCanvas" xmlns:cx="http://schemas.microsoft.com/office/drawing/2014/chartex" xmlns:cx1="http://schemas.microsoft.com/office/drawing/2015/9/8/chartex" xmlns:mc="http://schemas.openxmlformats.org/markup-compatibility/2006" xmlns:o="urn:schemas-microsoft-com:office:office" xmlns:r="http://schemas.openxmlformats.org/officeDocument/2006/relationships" xmlns:m="http://schemas.openxmlformats.org/officeDocument/2006/math" xmlns:v="urn:schemas-microsoft-com:vml" xmlns:wp14="http://schemas.microsoft.com/office/word/2010/wordprocessingDrawing" xmlns:wp="http://schemas.openxmlformats.org/drawingml/2006/wordprocessingDrawing" xmlns:w10="urn:schemas-microsoft-com:office:word" xmlns:w="http://schemas.openxmlformats.org/wordprocessingml/2006/main" xmlns:w14="http://schemas.microsoft.com/office/word/2010/wordml" xmlns:w15="http://schemas.microsoft.com/office/word/2012/wordml" xmlns:w16se="http://schemas.microsoft.com/office/word/2015/wordml/symex" xmlns:wpg="http://schemas.microsoft.com/office/word/2010/wordprocessingGroup" xmlns:wpi="http://schemas.microsoft.com/office/word/2010/wordprocessingInk" xmlns:wne="http://schemas.microsoft.com/office/word/2006/wordml" xmlns:wps="http://schemas.microsoft.com/office/word/2010/wordprocessingShape" mc:Ignorable="w14 w15 w16se wp14">
+  <w:p>
+    <w:pPr>
+      <w:pStyle w:val="En-tte"/>
+      <w:jc w:val="center"/>
+    </w:pPr>
+  </w:p>
+</w:hdr>
 </file>
 
 <file path=word/styles.xml><?xml version="1.0" encoding="utf-8"?>
@@ -1424,4 +2444,265 @@
     </w:tblPr>
   </w:style>
 </w:styles>
+</file>
+
+<file path=word/theme/theme1.xml><?xml version="1.0" encoding="utf-8"?>
+<a:theme xmlns:a="http://schemas.openxmlformats.org/drawingml/2006/main" name="Thème Office">
+  <a:themeElements>
+    <a:clrScheme name="Office">
+      <a:dk1>
+        <a:sysClr val="windowText" lastClr="000000"/>
+      </a:dk1>
+      <a:lt1>
+        <a:sysClr val="window" lastClr="FFFFFF"/>
+      </a:lt1>
+      <a:dk2>
+        <a:srgbClr val="44546A"/>
+      </a:dk2>
+      <a:lt2>
+        <a:srgbClr val="E7E6E6"/>
+      </a:lt2>
+      <a:accent1>
+        <a:srgbClr val="5B9BD5"/>
+      </a:accent1>
+      <a:accent2>
+        <a:srgbClr val="ED7D31"/>
+      </a:accent2>
+      <a:accent3>
+        <a:srgbClr val="A5A5A5"/>
+      </a:accent3>
+      <a:accent4>
+        <a:srgbClr val="FFC000"/>
+      </a:accent4>
+      <a:accent5>
+        <a:srgbClr val="4472C4"/>
+      </a:accent5>
+      <a:accent6>
+        <a:srgbClr val="70AD47"/>
+      </a:accent6>
+      <a:hlink>
+        <a:srgbClr val="0563C1"/>
+      </a:hlink>
+      <a:folHlink>
+        <a:srgbClr val="954F72"/>
+      </a:folHlink>
+    </a:clrScheme>
+    <a:fontScheme name="Office">
+      <a:majorFont>
+        <a:latin typeface="Calibri Light" panose="020F0302020204030204"/>
+        <a:ea typeface=""/>
+        <a:cs typeface=""/>
+        <a:font script="Jpan" typeface="游ゴシック Light"/>
+        <a:font script="Hang" typeface="맑은 고딕"/>
+        <a:font script="Hans" typeface="等线 Light"/>
+        <a:font script="Hant" typeface="新細明體"/>
+        <a:font script="Arab" typeface="Times New Roman"/>
+        <a:font script="Hebr" typeface="Times New Roman"/>
+        <a:font script="Thai" typeface="Angsana New"/>
+        <a:font script="Ethi" typeface="Nyala"/>
+        <a:font script="Beng" typeface="Vrinda"/>
+        <a:font script="Gujr" typeface="Shruti"/>
+        <a:font script="Khmr" typeface="MoolBoran"/>
+        <a:font script="Knda" typeface="Tunga"/>
+        <a:font script="Guru" typeface="Raavi"/>
+        <a:font script="Cans" typeface="Euphemia"/>
+        <a:font script="Cher" typeface="Plantagenet Cherokee"/>
+        <a:font script="Yiii" typeface="Microsoft Yi Baiti"/>
+        <a:font script="Tibt" typeface="Microsoft Himalaya"/>
+        <a:font script="Thaa" typeface="MV Boli"/>
+        <a:font script="Deva" typeface="Mangal"/>
+        <a:font script="Telu" typeface="Gautami"/>
+        <a:font script="Taml" typeface="Latha"/>
+        <a:font script="Syrc" typeface="Estrangelo Edessa"/>
+        <a:font script="Orya" typeface="Kalinga"/>
+        <a:font script="Mlym" typeface="Kartika"/>
+        <a:font script="Laoo" typeface="DokChampa"/>
+        <a:font script="Sinh" typeface="Iskoola Pota"/>
+        <a:font script="Mong" typeface="Mongolian Baiti"/>
+        <a:font script="Viet" typeface="Times New Roman"/>
+        <a:font script="Uigh" typeface="Microsoft Uighur"/>
+        <a:font script="Geor" typeface="Sylfaen"/>
+      </a:majorFont>
+      <a:minorFont>
+        <a:latin typeface="Calibri" panose="020F0502020204030204"/>
+        <a:ea typeface=""/>
+        <a:cs typeface=""/>
+        <a:font script="Jpan" typeface="游明朝"/>
+        <a:font script="Hang" typeface="맑은 고딕"/>
+        <a:font script="Hans" typeface="等线"/>
+        <a:font script="Hant" typeface="新細明體"/>
+        <a:font script="Arab" typeface="Arial"/>
+        <a:font script="Hebr" typeface="Arial"/>
+        <a:font script="Thai" typeface="Cordia New"/>
+        <a:font script="Ethi" typeface="Nyala"/>
+        <a:font script="Beng" typeface="Vrinda"/>
+        <a:font script="Gujr" typeface="Shruti"/>
+        <a:font script="Khmr" typeface="DaunPenh"/>
+        <a:font script="Knda" typeface="Tunga"/>
+        <a:font script="Guru" typeface="Raavi"/>
+        <a:font script="Cans" typeface="Euphemia"/>
+        <a:font script="Cher" typeface="Plantagenet Cherokee"/>
+        <a:font script="Yiii" typeface="Microsoft Yi Baiti"/>
+        <a:font script="Tibt" typeface="Microsoft Himalaya"/>
+        <a:font script="Thaa" typeface="MV Boli"/>
+        <a:font script="Deva" typeface="Mangal"/>
+        <a:font script="Telu" typeface="Gautami"/>
+        <a:font script="Taml" typeface="Latha"/>
+        <a:font script="Syrc" typeface="Estrangelo Edessa"/>
+        <a:font script="Orya" typeface="Kalinga"/>
+        <a:font script="Mlym" typeface="Kartika"/>
+        <a:font script="Laoo" typeface="DokChampa"/>
+        <a:font script="Sinh" typeface="Iskoola Pota"/>
+        <a:font script="Mong" typeface="Mongolian Baiti"/>
+        <a:font script="Viet" typeface="Arial"/>
+        <a:font script="Uigh" typeface="Microsoft Uighur"/>
+        <a:font script="Geor" typeface="Sylfaen"/>
+      </a:minorFont>
+    </a:fontScheme>
+    <a:fmtScheme name="Office">
+      <a:fillStyleLst>
+        <a:solidFill>
+          <a:schemeClr val="phClr"/>
+        </a:solidFill>
+        <a:gradFill rotWithShape="1">
+          <a:gsLst>
+            <a:gs pos="0">
+              <a:schemeClr val="phClr">
+                <a:lumMod val="110000"/>
+                <a:satMod val="105000"/>
+                <a:tint val="67000"/>
+              </a:schemeClr>
+            </a:gs>
+            <a:gs pos="50000">
+              <a:schemeClr val="phClr">
+                <a:lumMod val="105000"/>
+                <a:satMod val="103000"/>
+                <a:tint val="73000"/>
+              </a:schemeClr>
+            </a:gs>
+            <a:gs pos="100000">
+              <a:schemeClr val="phClr">
+                <a:lumMod val="105000"/>
+                <a:satMod val="109000"/>
+                <a:tint val="81000"/>
+              </a:schemeClr>
+            </a:gs>
+          </a:gsLst>
+          <a:lin ang="5400000" scaled="0"/>
+        </a:gradFill>
+        <a:gradFill rotWithShape="1">
+          <a:gsLst>
+            <a:gs pos="0">
+              <a:schemeClr val="phClr">
+                <a:satMod val="103000"/>
+                <a:lumMod val="102000"/>
+                <a:tint val="94000"/>
+              </a:schemeClr>
+            </a:gs>
+            <a:gs pos="50000">
+              <a:schemeClr val="phClr">
+                <a:satMod val="110000"/>
+                <a:lumMod val="100000"/>
+                <a:shade val="100000"/>
+              </a:schemeClr>
+            </a:gs>
+            <a:gs pos="100000">
+              <a:schemeClr val="phClr">
+                <a:lumMod val="99000"/>
+                <a:satMod val="120000"/>
+                <a:shade val="78000"/>
+              </a:schemeClr>
+            </a:gs>
+          </a:gsLst>
+          <a:lin ang="5400000" scaled="0"/>
+        </a:gradFill>
+      </a:fillStyleLst>
+      <a:lnStyleLst>
+        <a:ln w="6350" cap="flat" cmpd="sng" algn="ctr">
+          <a:solidFill>
+            <a:schemeClr val="phClr"/>
+          </a:solidFill>
+          <a:prstDash val="solid"/>
+          <a:miter lim="800000"/>
+        </a:ln>
+        <a:ln w="12700" cap="flat" cmpd="sng" algn="ctr">
+          <a:solidFill>
+            <a:schemeClr val="phClr"/>
+          </a:solidFill>
+          <a:prstDash val="solid"/>
+          <a:miter lim="800000"/>
+        </a:ln>
+        <a:ln w="19050" cap="flat" cmpd="sng" algn="ctr">
+          <a:solidFill>
+            <a:schemeClr val="phClr"/>
+          </a:solidFill>
+          <a:prstDash val="solid"/>
+          <a:miter lim="800000"/>
+        </a:ln>
+      </a:lnStyleLst>
+      <a:effectStyleLst>
+        <a:effectStyle>
+          <a:effectLst/>
+        </a:effectStyle>
+        <a:effectStyle>
+          <a:effectLst/>
+        </a:effectStyle>
+        <a:effectStyle>
+          <a:effectLst>
+            <a:outerShdw blurRad="57150" dist="19050" dir="5400000" algn="ctr" rotWithShape="0">
+              <a:srgbClr val="000000">
+                <a:alpha val="63000"/>
+              </a:srgbClr>
+            </a:outerShdw>
+          </a:effectLst>
+        </a:effectStyle>
+      </a:effectStyleLst>
+      <a:bgFillStyleLst>
+        <a:solidFill>
+          <a:schemeClr val="phClr"/>
+        </a:solidFill>
+        <a:solidFill>
+          <a:schemeClr val="phClr">
+            <a:tint val="95000"/>
+            <a:satMod val="170000"/>
+          </a:schemeClr>
+        </a:solidFill>
+        <a:gradFill rotWithShape="1">
+          <a:gsLst>
+            <a:gs pos="0">
+              <a:schemeClr val="phClr">
+                <a:tint val="93000"/>
+                <a:satMod val="150000"/>
+                <a:shade val="98000"/>
+                <a:lumMod val="102000"/>
+              </a:schemeClr>
+            </a:gs>
+            <a:gs pos="50000">
+              <a:schemeClr val="phClr">
+                <a:tint val="98000"/>
+                <a:satMod val="130000"/>
+                <a:shade val="90000"/>
+                <a:lumMod val="103000"/>
+              </a:schemeClr>
+            </a:gs>
+            <a:gs pos="100000">
+              <a:schemeClr val="phClr">
+                <a:shade val="63000"/>
+                <a:satMod val="120000"/>
+              </a:schemeClr>
+            </a:gs>
+          </a:gsLst>
+          <a:lin ang="5400000" scaled="0"/>
+        </a:gradFill>
+      </a:bgFillStyleLst>
+    </a:fmtScheme>
+  </a:themeElements>
+  <a:objectDefaults/>
+  <a:extraClrSchemeLst/>
+  <a:extLst>
+    <a:ext uri="{05A4C25C-085E-4340-85A3-A5531E510DB2}">
+      <thm15:themeFamily xmlns:thm15="http://schemas.microsoft.com/office/thememl/2012/main" name="Office Theme" id="{62F939B6-93AF-4DB8-9C6B-D6C7DFDC589F}" vid="{4A3C46E8-61CC-4603-A589-7422A47A8E4A}"/>
+    </a:ext>
+  </a:extLst>
+</a:theme>
 </file>
</xml_diff>